<commit_message>
relu et modifié par @sjinko
</commit_message>
<xml_diff>
--- a/partenariats/roy_tannir-courriel-premier_contact_partenariat-20230906.docx
+++ b/partenariats/roy_tannir-courriel-premier_contact_partenariat-20230906.docx
@@ -41,8 +41,17 @@
           <w:rFonts w:cstheme="minorHAnsi"/>
           <w:lang w:val="fr-CA"/>
         </w:rPr>
-        <w:t>Invitation à collaborer à la plateforme Nplex</w:t>
-      </w:r>
+        <w:t xml:space="preserve">Invitation à collaborer à la plateforme </w:t>
+      </w:r>
+      <w:proofErr w:type="spellStart"/>
+      <w:r>
+        <w:rPr>
+          <w:rFonts w:cstheme="minorHAnsi"/>
+          <w:lang w:val="fr-CA"/>
+        </w:rPr>
+        <w:t>Nplex</w:t>
+      </w:r>
+      <w:proofErr w:type="spellEnd"/>
     </w:p>
     <w:p>
       <w:pPr>
@@ -132,7 +141,27 @@
           <w:kern w:val="0"/>
           <w:lang w:val="fr-CA"/>
         </w:rPr>
-        <w:t xml:space="preserve"> Nplex, un</w:t>
+        <w:t xml:space="preserve"> </w:t>
+      </w:r>
+      <w:proofErr w:type="spellStart"/>
+      <w:r>
+        <w:rPr>
+          <w:rFonts w:cstheme="minorHAnsi"/>
+          <w:color w:val="000000"/>
+          <w:kern w:val="0"/>
+          <w:lang w:val="fr-CA"/>
+        </w:rPr>
+        <w:t>Nplex</w:t>
+      </w:r>
+      <w:proofErr w:type="spellEnd"/>
+      <w:r>
+        <w:rPr>
+          <w:rFonts w:cstheme="minorHAnsi"/>
+          <w:color w:val="000000"/>
+          <w:kern w:val="0"/>
+          <w:lang w:val="fr-CA"/>
+        </w:rPr>
+        <w:t>, un</w:t>
       </w:r>
       <w:r>
         <w:rPr>
@@ -176,14 +205,25 @@
         </w:rPr>
         <w:t xml:space="preserve">. </w:t>
       </w:r>
-      <w:r>
-        <w:rPr>
-          <w:rFonts w:cstheme="minorHAnsi"/>
-          <w:color w:val="000000"/>
-          <w:kern w:val="0"/>
-          <w:lang w:val="fr-CA"/>
-        </w:rPr>
-        <w:t xml:space="preserve">Nplex est une plateforme web dont l’objectif est </w:t>
+      <w:proofErr w:type="spellStart"/>
+      <w:r>
+        <w:rPr>
+          <w:rFonts w:cstheme="minorHAnsi"/>
+          <w:color w:val="000000"/>
+          <w:kern w:val="0"/>
+          <w:lang w:val="fr-CA"/>
+        </w:rPr>
+        <w:t>Nplex</w:t>
+      </w:r>
+      <w:proofErr w:type="spellEnd"/>
+      <w:r>
+        <w:rPr>
+          <w:rFonts w:cstheme="minorHAnsi"/>
+          <w:color w:val="000000"/>
+          <w:kern w:val="0"/>
+          <w:lang w:val="fr-CA"/>
+        </w:rPr>
+        <w:t xml:space="preserve"> est une plateforme web dont l’objectif est </w:t>
       </w:r>
       <w:r>
         <w:rPr>
@@ -342,7 +382,43 @@
           <w:kern w:val="0"/>
           <w:lang w:val="fr-CA"/>
         </w:rPr>
-        <w:t>, qui se distinguent par leur qualité et leur originalité, pourraient servir d'inspiration et d'exemple pour les professionnels de l'aménagement, de la construction et du design, ainsi que pour les étudiants, les amateurs d'architecture, et les citoyens. C’est pourquoi nous aimerions obtenir votre collaboration pour intégrer certains de vos projets à notre base de données.</w:t>
+        <w:t>, qui se distinguent par leur qualité et leur originalité, pourraient servir d'inspiration et d'exemple pou</w:t>
+      </w:r>
+      <w:r>
+        <w:rPr>
+          <w:rFonts w:cstheme="minorHAnsi"/>
+          <w:color w:val="000000"/>
+          <w:kern w:val="0"/>
+          <w:lang w:val="fr-CA"/>
+        </w:rPr>
+        <w:t>r les citoyens et les citoyennes à la recherche de professionnels du design, ainsi que pour les collaborateurs de la Ville de Montréal et de ses arrondissements</w:t>
+      </w:r>
+      <w:r>
+        <w:rPr>
+          <w:rFonts w:cstheme="minorHAnsi"/>
+          <w:color w:val="000000"/>
+          <w:kern w:val="0"/>
+          <w:lang w:val="fr-CA"/>
+        </w:rPr>
+        <w:t xml:space="preserve">. C’est pourquoi nous aimerions obtenir votre collaboration pour intégrer certains de vos projets à </w:t>
+      </w:r>
+      <w:r>
+        <w:rPr>
+          <w:rFonts w:cstheme="minorHAnsi"/>
+          <w:color w:val="000000"/>
+          <w:kern w:val="0"/>
+          <w:lang w:val="fr-CA"/>
+        </w:rPr>
+        <w:t>la plateforme en vue de son lancement le 10 octobre prochain</w:t>
+      </w:r>
+      <w:r>
+        <w:rPr>
+          <w:rFonts w:cstheme="minorHAnsi"/>
+          <w:color w:val="000000"/>
+          <w:kern w:val="0"/>
+          <w:lang w:val="fr-CA"/>
+        </w:rPr>
+        <w:t>.</w:t>
       </w:r>
       <w:bookmarkEnd w:id="0"/>
     </w:p>
@@ -393,19 +469,13 @@
         <w:rPr>
           <w:lang w:val="fr-CA"/>
         </w:rPr>
-        <w:t>Si ce projet suscite votre intérêt</w:t>
-      </w:r>
-      <w:r>
-        <w:rPr>
-          <w:lang w:val="fr-CA"/>
-        </w:rPr>
-        <w:t xml:space="preserve">, </w:t>
-      </w:r>
-      <w:r>
-        <w:rPr>
-          <w:lang w:val="fr-CA"/>
-        </w:rPr>
-        <w:t>n’hésitez pas à communiquer avec nous</w:t>
+        <w:t>N</w:t>
+      </w:r>
+      <w:r>
+        <w:rPr>
+          <w:lang w:val="fr-CA"/>
+        </w:rPr>
+        <w:t>’hésitez pas à communiquer avec nous</w:t>
       </w:r>
       <w:r>
         <w:rPr>
@@ -468,7 +538,7 @@
           <w:kern w:val="0"/>
           <w:lang w:val="fr-CA"/>
         </w:rPr>
-        <w:t xml:space="preserve">. </w:t>
+        <w:t>.</w:t>
       </w:r>
     </w:p>
     <w:p>
@@ -508,65 +578,52 @@
         <w:rPr>
           <w:lang w:val="fr-CA"/>
         </w:rPr>
-        <w:t>[</w:t>
-      </w:r>
-      <w:r>
-        <w:rPr>
-          <w:lang w:val="fr-CA"/>
-        </w:rPr>
-        <w:t xml:space="preserve"># </w:t>
-      </w:r>
-      <w:r>
-        <w:rPr>
-          <w:lang w:val="fr-CA"/>
-        </w:rPr>
-        <w:t>n</w:t>
-      </w:r>
-      <w:r>
-        <w:rPr>
-          <w:lang w:val="fr-CA"/>
-        </w:rPr>
-        <w:t>om</w:t>
-      </w:r>
-      <w:r>
-        <w:rPr>
-          <w:lang w:val="fr-CA"/>
-        </w:rPr>
-        <w:t xml:space="preserve"> de l’auxiliaire]</w:t>
-      </w:r>
-    </w:p>
-    <w:p>
-      <w:pPr>
-        <w:rPr>
-          <w:lang w:val="fr-CA"/>
-        </w:rPr>
-      </w:pPr>
-      <w:r>
-        <w:rPr>
-          <w:lang w:val="fr-CA"/>
-        </w:rPr>
-        <w:t xml:space="preserve">Auxiliaire de recherche à la Chaire UNESCO en paysage urbain </w:t>
-      </w:r>
-    </w:p>
-    <w:p>
-      <w:pPr>
-        <w:rPr>
-          <w:lang w:val="fr-CA"/>
-        </w:rPr>
-      </w:pPr>
-      <w:r>
-        <w:rPr>
-          <w:lang w:val="fr-CA"/>
-        </w:rPr>
-        <w:t xml:space="preserve">Université de Montréal  </w:t>
-      </w:r>
-    </w:p>
-    <w:p>
-      <w:pPr>
-        <w:rPr>
-          <w:lang w:val="fr-CA"/>
-        </w:rPr>
-      </w:pPr>
+        <w:t xml:space="preserve">Roxane </w:t>
+      </w:r>
+      <w:proofErr w:type="spellStart"/>
+      <w:r>
+        <w:rPr>
+          <w:lang w:val="fr-CA"/>
+        </w:rPr>
+        <w:t>Kasprzyk</w:t>
+      </w:r>
+      <w:proofErr w:type="spellEnd"/>
+      <w:r>
+        <w:rPr>
+          <w:lang w:val="fr-CA"/>
+        </w:rPr>
+        <w:br/>
+      </w:r>
+      <w:r>
+        <w:rPr>
+          <w:lang w:val="fr-CA"/>
+        </w:rPr>
+        <w:t>Auxiliaire de recherche</w:t>
+      </w:r>
+      <w:r>
+        <w:rPr>
+          <w:lang w:val="fr-CA"/>
+        </w:rPr>
+        <w:br/>
+      </w:r>
+      <w:r>
+        <w:rPr>
+          <w:lang w:val="fr-CA"/>
+        </w:rPr>
+        <w:t xml:space="preserve">Chaire UNESCO en paysage urbain </w:t>
+      </w:r>
+      <w:r>
+        <w:rPr>
+          <w:lang w:val="fr-CA"/>
+        </w:rPr>
+        <w:br/>
+      </w:r>
+      <w:r>
+        <w:rPr>
+          <w:lang w:val="fr-CA"/>
+        </w:rPr>
+        <w:t>Université de Montréal</w:t>
+      </w:r>
     </w:p>
     <w:sectPr>
       <w:pgSz w:w="12240" w:h="15840"/>

</xml_diff>